<commit_message>
Update ITeration 4 assignment.docx
</commit_message>
<xml_diff>
--- a/ITeration 4 assignment.docx
+++ b/ITeration 4 assignment.docx
@@ -10081,25 +10081,7 @@
           <w:szCs w:val="24"/>
           <w:lang w:val="en-US"/>
         </w:rPr>
-        <w:t xml:space="preserve">. The F1 is the best value at 1 (perfect accuracy and retrieval rate) while the worst value is 0. The F1 value is a measure of test accuracy in the binary classification. </w:t>
-      </w:r>
-      <w:r>
-        <w:rPr>
-          <w:rFonts w:asciiTheme="majorBidi" w:hAnsiTheme="majorBidi" w:cstheme="majorBidi"/>
-          <w:sz w:val="24"/>
-          <w:szCs w:val="24"/>
-          <w:lang w:val="en-US"/>
-        </w:rPr>
-        <w:t>Therefore,</w:t>
-      </w:r>
-      <w:r>
-        <w:rPr>
-          <w:rFonts w:asciiTheme="majorBidi" w:hAnsiTheme="majorBidi" w:cstheme="majorBidi"/>
-          <w:sz w:val="24"/>
-          <w:szCs w:val="24"/>
-          <w:lang w:val="en-US"/>
-        </w:rPr>
-        <w:t xml:space="preserve"> the record for this graph is 0.</w:t>
+        <w:t>. The F1 is the best value at 1 (perfect accuracy and retrieval rate) while the worst value is 0. The F1 value is a measure of test accuracy in the binary classification. Therefore, the record for this graph is 0.</w:t>
       </w:r>
       <w:r>
         <w:rPr>
@@ -11861,8 +11843,6 @@
           <w:u w:val="single"/>
         </w:rPr>
       </w:pPr>
-      <w:bookmarkStart w:id="14" w:name="_GoBack"/>
-      <w:bookmarkEnd w:id="14"/>
       <w:r>
         <w:rPr>
           <w:rFonts w:asciiTheme="majorBidi" w:hAnsiTheme="majorBidi" w:cstheme="majorBidi"/>
@@ -12757,8 +12737,28 @@
           <w:sz w:val="24"/>
           <w:szCs w:val="24"/>
         </w:rPr>
-        <w:t>ithub and the URL is https:/github.com/pm2.5-data-mining.</w:t>
-      </w:r>
+        <w:t xml:space="preserve">ithub and the URL is </w:t>
+      </w:r>
+      <w:r>
+        <w:rPr>
+          <w:rFonts w:asciiTheme="majorBidi" w:hAnsiTheme="majorBidi" w:cstheme="majorBidi"/>
+          <w:bCs/>
+          <w:sz w:val="24"/>
+          <w:szCs w:val="24"/>
+        </w:rPr>
+        <w:t>https://github.com/hon611/iteration4-assignment.git</w:t>
+      </w:r>
+      <w:r>
+        <w:rPr>
+          <w:rFonts w:asciiTheme="majorBidi" w:hAnsiTheme="majorBidi" w:cstheme="majorBidi"/>
+          <w:bCs/>
+          <w:sz w:val="24"/>
+          <w:szCs w:val="24"/>
+        </w:rPr>
+        <w:t>.</w:t>
+      </w:r>
+      <w:bookmarkStart w:id="14" w:name="_GoBack"/>
+      <w:bookmarkEnd w:id="14"/>
     </w:p>
     <w:p>
       <w:pPr>
@@ -12791,247 +12791,6 @@
         <w:autoSpaceDN w:val="0"/>
         <w:adjustRightInd w:val="0"/>
         <w:spacing w:after="240" w:line="360" w:lineRule="atLeast"/>
-        <w:ind w:left="450"/>
-        <w:rPr>
-          <w:rFonts w:asciiTheme="minorEastAsia" w:eastAsia="Times New Roman" w:hAnsiTheme="minorEastAsia" w:cstheme="minorEastAsia"/>
-          <w:sz w:val="28"/>
-          <w:szCs w:val="28"/>
-        </w:rPr>
-      </w:pPr>
-    </w:p>
-    <w:p>
-      <w:pPr>
-        <w:widowControl w:val="0"/>
-        <w:autoSpaceDE w:val="0"/>
-        <w:autoSpaceDN w:val="0"/>
-        <w:adjustRightInd w:val="0"/>
-        <w:spacing w:after="240" w:line="360" w:lineRule="atLeast"/>
-        <w:ind w:left="450"/>
-        <w:rPr>
-          <w:rFonts w:asciiTheme="minorEastAsia" w:eastAsia="Times New Roman" w:hAnsiTheme="minorEastAsia" w:cstheme="minorEastAsia"/>
-          <w:sz w:val="28"/>
-          <w:szCs w:val="28"/>
-        </w:rPr>
-      </w:pPr>
-    </w:p>
-    <w:p>
-      <w:pPr>
-        <w:widowControl w:val="0"/>
-        <w:autoSpaceDE w:val="0"/>
-        <w:autoSpaceDN w:val="0"/>
-        <w:adjustRightInd w:val="0"/>
-        <w:spacing w:after="240" w:line="360" w:lineRule="atLeast"/>
-        <w:ind w:left="450"/>
-        <w:rPr>
-          <w:rFonts w:asciiTheme="minorEastAsia" w:eastAsia="Times New Roman" w:hAnsiTheme="minorEastAsia" w:cstheme="minorEastAsia"/>
-          <w:sz w:val="28"/>
-          <w:szCs w:val="28"/>
-        </w:rPr>
-      </w:pPr>
-    </w:p>
-    <w:p>
-      <w:pPr>
-        <w:widowControl w:val="0"/>
-        <w:autoSpaceDE w:val="0"/>
-        <w:autoSpaceDN w:val="0"/>
-        <w:adjustRightInd w:val="0"/>
-        <w:spacing w:after="240" w:line="360" w:lineRule="atLeast"/>
-        <w:ind w:left="450"/>
-        <w:rPr>
-          <w:rFonts w:asciiTheme="minorEastAsia" w:eastAsia="Times New Roman" w:hAnsiTheme="minorEastAsia" w:cstheme="minorEastAsia"/>
-          <w:sz w:val="28"/>
-          <w:szCs w:val="28"/>
-        </w:rPr>
-      </w:pPr>
-    </w:p>
-    <w:p>
-      <w:pPr>
-        <w:widowControl w:val="0"/>
-        <w:autoSpaceDE w:val="0"/>
-        <w:autoSpaceDN w:val="0"/>
-        <w:adjustRightInd w:val="0"/>
-        <w:spacing w:after="240" w:line="360" w:lineRule="atLeast"/>
-        <w:ind w:left="450"/>
-        <w:rPr>
-          <w:rFonts w:asciiTheme="minorEastAsia" w:eastAsia="Times New Roman" w:hAnsiTheme="minorEastAsia" w:cstheme="minorEastAsia"/>
-          <w:sz w:val="28"/>
-          <w:szCs w:val="28"/>
-        </w:rPr>
-      </w:pPr>
-    </w:p>
-    <w:p>
-      <w:pPr>
-        <w:widowControl w:val="0"/>
-        <w:autoSpaceDE w:val="0"/>
-        <w:autoSpaceDN w:val="0"/>
-        <w:adjustRightInd w:val="0"/>
-        <w:spacing w:after="240" w:line="360" w:lineRule="atLeast"/>
-        <w:ind w:left="450"/>
-        <w:rPr>
-          <w:rFonts w:asciiTheme="minorEastAsia" w:eastAsia="Times New Roman" w:hAnsiTheme="minorEastAsia" w:cstheme="minorEastAsia"/>
-          <w:sz w:val="28"/>
-          <w:szCs w:val="28"/>
-        </w:rPr>
-      </w:pPr>
-    </w:p>
-    <w:p>
-      <w:pPr>
-        <w:widowControl w:val="0"/>
-        <w:autoSpaceDE w:val="0"/>
-        <w:autoSpaceDN w:val="0"/>
-        <w:adjustRightInd w:val="0"/>
-        <w:spacing w:after="240" w:line="360" w:lineRule="atLeast"/>
-        <w:ind w:left="450"/>
-        <w:rPr>
-          <w:rFonts w:asciiTheme="minorEastAsia" w:eastAsia="Times New Roman" w:hAnsiTheme="minorEastAsia" w:cstheme="minorEastAsia"/>
-          <w:sz w:val="28"/>
-          <w:szCs w:val="28"/>
-        </w:rPr>
-      </w:pPr>
-    </w:p>
-    <w:p>
-      <w:pPr>
-        <w:widowControl w:val="0"/>
-        <w:autoSpaceDE w:val="0"/>
-        <w:autoSpaceDN w:val="0"/>
-        <w:adjustRightInd w:val="0"/>
-        <w:spacing w:after="240" w:line="360" w:lineRule="atLeast"/>
-        <w:ind w:left="450"/>
-        <w:rPr>
-          <w:rFonts w:asciiTheme="minorEastAsia" w:eastAsia="Times New Roman" w:hAnsiTheme="minorEastAsia" w:cstheme="minorEastAsia"/>
-          <w:sz w:val="28"/>
-          <w:szCs w:val="28"/>
-        </w:rPr>
-      </w:pPr>
-    </w:p>
-    <w:p>
-      <w:pPr>
-        <w:widowControl w:val="0"/>
-        <w:autoSpaceDE w:val="0"/>
-        <w:autoSpaceDN w:val="0"/>
-        <w:adjustRightInd w:val="0"/>
-        <w:spacing w:after="240" w:line="360" w:lineRule="atLeast"/>
-        <w:ind w:left="450"/>
-        <w:rPr>
-          <w:rFonts w:asciiTheme="minorEastAsia" w:eastAsia="Times New Roman" w:hAnsiTheme="minorEastAsia" w:cstheme="minorEastAsia"/>
-          <w:sz w:val="28"/>
-          <w:szCs w:val="28"/>
-        </w:rPr>
-      </w:pPr>
-    </w:p>
-    <w:p>
-      <w:pPr>
-        <w:widowControl w:val="0"/>
-        <w:autoSpaceDE w:val="0"/>
-        <w:autoSpaceDN w:val="0"/>
-        <w:adjustRightInd w:val="0"/>
-        <w:spacing w:after="240" w:line="360" w:lineRule="atLeast"/>
-        <w:ind w:left="450"/>
-        <w:rPr>
-          <w:rFonts w:asciiTheme="minorEastAsia" w:eastAsia="Times New Roman" w:hAnsiTheme="minorEastAsia" w:cstheme="minorEastAsia"/>
-          <w:sz w:val="28"/>
-          <w:szCs w:val="28"/>
-        </w:rPr>
-      </w:pPr>
-    </w:p>
-    <w:p>
-      <w:pPr>
-        <w:widowControl w:val="0"/>
-        <w:autoSpaceDE w:val="0"/>
-        <w:autoSpaceDN w:val="0"/>
-        <w:adjustRightInd w:val="0"/>
-        <w:spacing w:after="240" w:line="360" w:lineRule="atLeast"/>
-        <w:ind w:left="450"/>
-        <w:rPr>
-          <w:rFonts w:asciiTheme="minorEastAsia" w:eastAsia="Times New Roman" w:hAnsiTheme="minorEastAsia" w:cstheme="minorEastAsia"/>
-          <w:sz w:val="28"/>
-          <w:szCs w:val="28"/>
-        </w:rPr>
-      </w:pPr>
-    </w:p>
-    <w:p>
-      <w:pPr>
-        <w:widowControl w:val="0"/>
-        <w:autoSpaceDE w:val="0"/>
-        <w:autoSpaceDN w:val="0"/>
-        <w:adjustRightInd w:val="0"/>
-        <w:spacing w:after="240" w:line="360" w:lineRule="atLeast"/>
-        <w:ind w:left="450"/>
-        <w:rPr>
-          <w:rFonts w:asciiTheme="minorEastAsia" w:eastAsia="Times New Roman" w:hAnsiTheme="minorEastAsia" w:cstheme="minorEastAsia"/>
-          <w:sz w:val="28"/>
-          <w:szCs w:val="28"/>
-        </w:rPr>
-      </w:pPr>
-    </w:p>
-    <w:p>
-      <w:pPr>
-        <w:widowControl w:val="0"/>
-        <w:autoSpaceDE w:val="0"/>
-        <w:autoSpaceDN w:val="0"/>
-        <w:adjustRightInd w:val="0"/>
-        <w:spacing w:after="240" w:line="360" w:lineRule="atLeast"/>
-        <w:ind w:left="450"/>
-        <w:rPr>
-          <w:rFonts w:asciiTheme="minorEastAsia" w:eastAsia="Times New Roman" w:hAnsiTheme="minorEastAsia" w:cstheme="minorEastAsia"/>
-          <w:sz w:val="28"/>
-          <w:szCs w:val="28"/>
-        </w:rPr>
-      </w:pPr>
-    </w:p>
-    <w:p>
-      <w:pPr>
-        <w:widowControl w:val="0"/>
-        <w:autoSpaceDE w:val="0"/>
-        <w:autoSpaceDN w:val="0"/>
-        <w:adjustRightInd w:val="0"/>
-        <w:spacing w:after="240" w:line="360" w:lineRule="atLeast"/>
-        <w:ind w:left="450"/>
-        <w:rPr>
-          <w:rFonts w:asciiTheme="minorEastAsia" w:eastAsia="Times New Roman" w:hAnsiTheme="minorEastAsia" w:cstheme="minorEastAsia"/>
-          <w:sz w:val="28"/>
-          <w:szCs w:val="28"/>
-        </w:rPr>
-      </w:pPr>
-    </w:p>
-    <w:p>
-      <w:pPr>
-        <w:widowControl w:val="0"/>
-        <w:autoSpaceDE w:val="0"/>
-        <w:autoSpaceDN w:val="0"/>
-        <w:adjustRightInd w:val="0"/>
-        <w:spacing w:after="240" w:line="360" w:lineRule="atLeast"/>
-        <w:ind w:left="450"/>
-        <w:rPr>
-          <w:rFonts w:asciiTheme="minorEastAsia" w:eastAsia="Times New Roman" w:hAnsiTheme="minorEastAsia" w:cstheme="minorEastAsia"/>
-          <w:sz w:val="28"/>
-          <w:szCs w:val="28"/>
-        </w:rPr>
-      </w:pPr>
-    </w:p>
-    <w:p>
-      <w:pPr>
-        <w:widowControl w:val="0"/>
-        <w:autoSpaceDE w:val="0"/>
-        <w:autoSpaceDN w:val="0"/>
-        <w:adjustRightInd w:val="0"/>
-        <w:spacing w:after="240" w:line="360" w:lineRule="atLeast"/>
-        <w:ind w:left="450"/>
-        <w:rPr>
-          <w:rFonts w:asciiTheme="minorEastAsia" w:eastAsia="Times New Roman" w:hAnsiTheme="minorEastAsia" w:cstheme="minorEastAsia"/>
-          <w:sz w:val="28"/>
-          <w:szCs w:val="28"/>
-        </w:rPr>
-      </w:pPr>
-    </w:p>
-    <w:p>
-      <w:pPr>
-        <w:widowControl w:val="0"/>
-        <w:autoSpaceDE w:val="0"/>
-        <w:autoSpaceDN w:val="0"/>
-        <w:adjustRightInd w:val="0"/>
-        <w:spacing w:after="240" w:line="360" w:lineRule="atLeast"/>
-        <w:ind w:left="450"/>
         <w:rPr>
           <w:b/>
           <w:bCs/>
@@ -13048,6 +12807,7 @@
           <w:szCs w:val="32"/>
           <w:u w:val="single"/>
         </w:rPr>
+        <w:lastRenderedPageBreak/>
         <w:t>Reference:</w:t>
       </w:r>
     </w:p>
@@ -15965,7 +15725,7 @@
 </file>
 
 <file path=customXml/itemProps1.xml><?xml version="1.0" encoding="utf-8"?>
-<ds:datastoreItem xmlns:ds="http://schemas.openxmlformats.org/officeDocument/2006/customXml" ds:itemID="{15C6B3A3-599A-4088-9F13-B5874BC463F7}">
+<ds:datastoreItem xmlns:ds="http://schemas.openxmlformats.org/officeDocument/2006/customXml" ds:itemID="{EEDE0EDB-D683-465C-B743-B0E3545F88AC}">
   <ds:schemaRefs>
     <ds:schemaRef ds:uri="http://schemas.openxmlformats.org/officeDocument/2006/bibliography"/>
   </ds:schemaRefs>

</xml_diff>